<commit_message>
Kiber - 3.a tétel hozzáadva
</commit_message>
<xml_diff>
--- a/Kiberbiztonság szakirány/6.a - Forgalomirányítókon megvalósítható csomagszűrés.docx
+++ b/Kiberbiztonság szakirány/6.a - Forgalomirányítókon megvalósítható csomagszűrés.docx
@@ -1,16 +1,11 @@
 
 <file path=word/document.xml><?xml version="1.0" encoding="utf-8"?>
-<w:document xmlns:wpc="http://schemas.microsoft.com/office/word/2010/wordprocessingCanvas" xmlns:cx="http://schemas.microsoft.com/office/drawing/2014/chartex" xmlns:cx1="http://schemas.microsoft.com/office/drawing/2015/9/8/chartex" xmlns:cx2="http://schemas.microsoft.com/office/drawing/2015/10/21/chartex" xmlns:cx3="http://schemas.microsoft.com/office/drawing/2016/5/9/chartex" xmlns:cx4="http://schemas.microsoft.com/office/drawing/2016/5/10/chartex" xmlns:cx5="http://schemas.microsoft.com/office/drawing/2016/5/11/chartex" xmlns:cx6="http://schemas.microsoft.com/office/drawing/2016/5/12/chartex" xmlns:cx7="http://schemas.microsoft.com/office/drawing/2016/5/13/chartex" xmlns:cx8="http://schemas.microsoft.com/office/drawing/2016/5/14/chartex" xmlns:mc="http://schemas.openxmlformats.org/markup-compatibility/2006" xmlns:aink="http://schemas.microsoft.com/office/drawing/2016/ink" xmlns:am3d="http://schemas.microsoft.com/office/drawing/2017/model3d" xmlns:o="urn:schemas-microsoft-com:office:office" xmlns:oel="http://schemas.microsoft.com/office/2019/extlst" xmlns:r="http://schemas.openxmlformats.org/officeDocument/2006/relationships" xmlns:m="http://schemas.openxmlformats.org/officeDocument/2006/math" xmlns:v="urn:schemas-microsoft-com:vml" xmlns:wp14="http://schemas.microsoft.com/office/word/2010/wordprocessingDrawing" xmlns:wp="http://schemas.openxmlformats.org/drawingml/2006/wordprocessingDrawing" xmlns:w10="urn:schemas-microsoft-com:office:word" xmlns:w="http://schemas.openxmlformats.org/wordprocessingml/2006/main" xmlns:w14="http://schemas.microsoft.com/office/word/2010/wordml" xmlns:w15="http://schemas.microsoft.com/office/word/2012/wordml" xmlns:w16cex="http://schemas.microsoft.com/office/word/2018/wordml/cex" xmlns:w16cid="http://schemas.microsoft.com/office/word/2016/wordml/cid" xmlns:w16="http://schemas.microsoft.com/office/word/2018/wordml" xmlns:w16sdtdh="http://schemas.microsoft.com/office/word/2020/wordml/sdtdatahash" xmlns:w16se="http://schemas.microsoft.com/office/word/2015/wordml/symex" xmlns:wpg="http://schemas.microsoft.com/office/word/2010/wordprocessingGroup" xmlns:wpi="http://schemas.microsoft.com/office/word/2010/wordprocessingInk" xmlns:wne="http://schemas.microsoft.com/office/word/2006/wordml" xmlns:wps="http://schemas.microsoft.com/office/word/2010/wordprocessingShape" mc:Ignorable="w14 w15 w16se w16cid w16 w16cex w16sdtdh wp14">
+<w:document xmlns:wpc="http://schemas.microsoft.com/office/word/2010/wordprocessingCanvas" xmlns:cx="http://schemas.microsoft.com/office/drawing/2014/chartex" xmlns:cx1="http://schemas.microsoft.com/office/drawing/2015/9/8/chartex" xmlns:cx2="http://schemas.microsoft.com/office/drawing/2015/10/21/chartex" xmlns:cx3="http://schemas.microsoft.com/office/drawing/2016/5/9/chartex" xmlns:cx4="http://schemas.microsoft.com/office/drawing/2016/5/10/chartex" xmlns:cx5="http://schemas.microsoft.com/office/drawing/2016/5/11/chartex" xmlns:cx6="http://schemas.microsoft.com/office/drawing/2016/5/12/chartex" xmlns:cx7="http://schemas.microsoft.com/office/drawing/2016/5/13/chartex" xmlns:cx8="http://schemas.microsoft.com/office/drawing/2016/5/14/chartex" xmlns:mc="http://schemas.openxmlformats.org/markup-compatibility/2006" xmlns:aink="http://schemas.microsoft.com/office/drawing/2016/ink" xmlns:am3d="http://schemas.microsoft.com/office/drawing/2017/model3d" xmlns:o="urn:schemas-microsoft-com:office:office" xmlns:oel="http://schemas.microsoft.com/office/2019/extlst" xmlns:r="http://schemas.openxmlformats.org/officeDocument/2006/relationships" xmlns:m="http://schemas.openxmlformats.org/officeDocument/2006/math" xmlns:v="urn:schemas-microsoft-com:vml" xmlns:wp14="http://schemas.microsoft.com/office/word/2010/wordprocessingDrawing" xmlns:wp="http://schemas.openxmlformats.org/drawingml/2006/wordprocessingDrawing" xmlns:w10="urn:schemas-microsoft-com:office:word" xmlns:w="http://schemas.openxmlformats.org/wordprocessingml/2006/main" xmlns:w14="http://schemas.microsoft.com/office/word/2010/wordml" xmlns:w15="http://schemas.microsoft.com/office/word/2012/wordml" xmlns:w16cex="http://schemas.microsoft.com/office/word/2018/wordml/cex" xmlns:w16cid="http://schemas.microsoft.com/office/word/2016/wordml/cid" xmlns:w16="http://schemas.microsoft.com/office/word/2018/wordml" xmlns:w16du="http://schemas.microsoft.com/office/word/2023/wordml/word16du" xmlns:w16sdtdh="http://schemas.microsoft.com/office/word/2020/wordml/sdtdatahash" xmlns:w16se="http://schemas.microsoft.com/office/word/2015/wordml/symex" xmlns:wpg="http://schemas.microsoft.com/office/word/2010/wordprocessingGroup" xmlns:wpi="http://schemas.microsoft.com/office/word/2010/wordprocessingInk" xmlns:wne="http://schemas.microsoft.com/office/word/2006/wordml" xmlns:wps="http://schemas.microsoft.com/office/word/2010/wordprocessingShape" mc:Ignorable="w14 w15 w16se w16cid w16 w16cex w16sdtdh wp14">
   <w:body>
     <w:p>
       <w:pPr>
         <w:pStyle w:val="Cmsor1"/>
         <w:rPr>
-          <w:rFonts w:ascii="Arial" w:hAnsi="Arial" w:cs="Arial"/>
-          <w:b/>
-          <w:noProof w:val="0"/>
-          <w:sz w:val="22"/>
-          <w:szCs w:val="22"/>
           <w:lang w:val="hu-HU"/>
         </w:rPr>
       </w:pPr>
@@ -42,6 +37,41 @@
         </w:rPr>
         <w:t>Mutassa be a forgalomirányítókon megvalósítható csomagszűrés elvét és megvalósításait! Ismertesse a konfiguráció jellemzőit és lépéseit?</w:t>
       </w:r>
+    </w:p>
+    <w:p>
+      <w:pPr>
+        <w:pStyle w:val="Cmsor1"/>
+        <w:rPr>
+          <w:lang w:val="hu-HU"/>
+        </w:rPr>
+      </w:pPr>
+      <w:r>
+        <w:rPr>
+          <w:lang w:val="hu-HU"/>
+        </w:rPr>
+        <w:t>Csomagszűrés</w:t>
+      </w:r>
+    </w:p>
+    <w:p>
+      <w:pPr>
+        <w:pStyle w:val="Cmsor2"/>
+        <w:rPr>
+          <w:lang w:val="hu-HU"/>
+        </w:rPr>
+      </w:pPr>
+      <w:r>
+        <w:rPr>
+          <w:lang w:val="hu-HU"/>
+        </w:rPr>
+        <w:t>Csomagszűrés megvalósításai</w:t>
+      </w:r>
+    </w:p>
+    <w:p>
+      <w:pPr>
+        <w:rPr>
+          <w:lang w:val="hu-HU"/>
+        </w:rPr>
+      </w:pPr>
     </w:p>
     <w:sectPr>
       <w:pgSz w:w="11906" w:h="16838"/>
@@ -484,6 +514,28 @@
       <w:szCs w:val="32"/>
     </w:rPr>
   </w:style>
+  <w:style w:type="paragraph" w:styleId="Cmsor2">
+    <w:name w:val="heading 2"/>
+    <w:basedOn w:val="Norml"/>
+    <w:next w:val="Norml"/>
+    <w:link w:val="Cmsor2Char"/>
+    <w:uiPriority w:val="9"/>
+    <w:unhideWhenUsed/>
+    <w:qFormat/>
+    <w:rsid w:val="00616922"/>
+    <w:pPr>
+      <w:keepNext/>
+      <w:keepLines/>
+      <w:spacing w:before="40"/>
+      <w:outlineLvl w:val="1"/>
+    </w:pPr>
+    <w:rPr>
+      <w:rFonts w:asciiTheme="majorHAnsi" w:eastAsiaTheme="majorEastAsia" w:hAnsiTheme="majorHAnsi" w:cstheme="majorBidi"/>
+      <w:color w:val="2F5496" w:themeColor="accent1" w:themeShade="BF"/>
+      <w:sz w:val="26"/>
+      <w:szCs w:val="26"/>
+    </w:rPr>
+  </w:style>
   <w:style w:type="character" w:default="1" w:styleId="Bekezdsalapbettpusa">
     <w:name w:val="Default Paragraph Font"/>
     <w:uiPriority w:val="1"/>
@@ -523,6 +575,21 @@
       <w:color w:val="2F5496" w:themeColor="accent1" w:themeShade="BF"/>
       <w:sz w:val="32"/>
       <w:szCs w:val="32"/>
+      <w:lang w:val="en-US"/>
+    </w:rPr>
+  </w:style>
+  <w:style w:type="character" w:customStyle="1" w:styleId="Cmsor2Char">
+    <w:name w:val="Címsor 2 Char"/>
+    <w:basedOn w:val="Bekezdsalapbettpusa"/>
+    <w:link w:val="Cmsor2"/>
+    <w:uiPriority w:val="9"/>
+    <w:rsid w:val="00616922"/>
+    <w:rPr>
+      <w:rFonts w:asciiTheme="majorHAnsi" w:eastAsiaTheme="majorEastAsia" w:hAnsiTheme="majorHAnsi" w:cstheme="majorBidi"/>
+      <w:noProof/>
+      <w:color w:val="2F5496" w:themeColor="accent1" w:themeShade="BF"/>
+      <w:sz w:val="26"/>
+      <w:szCs w:val="26"/>
       <w:lang w:val="en-US"/>
     </w:rPr>
   </w:style>

</xml_diff>